<commit_message>
add surface info to caries findings document
</commit_message>
<xml_diff>
--- a/src/data/Axiom template for caries findings.docx
+++ b/src/data/Axiom template for caries findings.docx
@@ -165,6 +165,23 @@
         <w:rPr>
           <w:i/>
         </w:rPr>
+        <w:t xml:space="preserve">:surface </w:t>
+      </w:r>
+      <w:r>
+        <w:rPr>
+          <w:b/>
+        </w:rPr>
+        <w:t xml:space="preserve">rdf:type </w:t>
+      </w:r>
+      <w:r>
+        <w:t>:Surface Enamel of Tooth**</w:t>
+      </w:r>
+    </w:p>
+    <w:p>
+      <w:r>
+        <w:rPr>
+          <w:i/>
+        </w:rPr>
         <w:t xml:space="preserve">:finding </w:t>
       </w:r>
       <w:r>
@@ -296,6 +313,37 @@
         <w:rPr>
           <w:i/>
         </w:rPr>
+        <w:t>:surface</w:t>
+      </w:r>
+    </w:p>
+    <w:p>
+      <w:pPr>
+        <w:rPr>
+          <w:i/>
+        </w:rPr>
+      </w:pPr>
+      <w:r>
+        <w:rPr>
+          <w:i/>
+        </w:rPr>
+        <w:t>:surface</w:t>
+      </w:r>
+      <w:r>
+        <w:rPr>
+          <w:i/>
+        </w:rPr>
+        <w:t xml:space="preserve"> </w:t>
+      </w:r>
+      <w:r>
+        <w:rPr>
+          <w:b/>
+        </w:rPr>
+        <w:t xml:space="preserve">part of </w:t>
+      </w:r>
+      <w:r>
+        <w:rPr>
+          <w:i/>
+        </w:rPr>
         <w:t>:tooth</w:t>
       </w:r>
     </w:p>
@@ -325,11 +373,6 @@
       </w:r>
     </w:p>
     <w:p>
-      <w:pPr>
-        <w:rPr>
-          <w:i/>
-        </w:rPr>
-      </w:pPr>
       <w:r>
         <w:rPr>
           <w:i/>
@@ -348,285 +391,294 @@
         </w:rPr>
         <w:t xml:space="preserve"> :lesion</w:t>
       </w:r>
-    </w:p>
-    <w:p>
-      <w:pPr>
-        <w:rPr>
-          <w:i/>
-        </w:rPr>
-      </w:pPr>
-    </w:p>
-    <w:p>
-      <w:pPr>
-        <w:rPr>
-          <w:b/>
-        </w:rPr>
-      </w:pPr>
-      <w:r>
-        <w:rPr>
-          <w:b/>
-          <w:i/>
-        </w:rPr>
-        <w:t xml:space="preserve">- </w:t>
-      </w:r>
-      <w:r>
-        <w:rPr>
-          <w:b/>
-        </w:rPr>
-        <w:t>De</w:t>
-      </w:r>
-      <w:r>
-        <w:rPr>
-          <w:b/>
-        </w:rPr>
-        <w:t>clare evaluation</w:t>
-      </w:r>
-      <w:r>
-        <w:rPr>
-          <w:b/>
-        </w:rPr>
-        <w:t xml:space="preserve">, </w:t>
-      </w:r>
-      <w:r>
-        <w:rPr>
-          <w:b/>
-        </w:rPr>
-        <w:t>when it occurred</w:t>
-      </w:r>
-      <w:r>
-        <w:rPr>
-          <w:b/>
-        </w:rPr>
-        <w:t>, and the</w:t>
-      </w:r>
-      <w:r>
-        <w:rPr>
-          <w:b/>
-        </w:rPr>
-        <w:t xml:space="preserve"> visit it is part of</w:t>
-      </w:r>
-    </w:p>
-    <w:p>
-      <w:r>
-        <w:t>## In Eaglesoft, all we know is the date the condition is entered</w:t>
-      </w:r>
-      <w:r>
-        <w:t xml:space="preserve"> (i.e. date_entered)</w:t>
-      </w:r>
-      <w:r>
-        <w:t xml:space="preserve">. </w:t>
-      </w:r>
-    </w:p>
-    <w:p>
-      <w:r>
-        <w:t xml:space="preserve">## </w:t>
-      </w:r>
-      <w:r>
-        <w:t xml:space="preserve">We do </w:t>
-      </w:r>
-      <w:r>
-        <w:rPr>
-          <w:b/>
-        </w:rPr>
-        <w:t>not</w:t>
-      </w:r>
-      <w:r>
-        <w:t xml:space="preserve"> have a</w:t>
-      </w:r>
-      <w:r>
-        <w:t xml:space="preserve"> </w:t>
-      </w:r>
-      <w:r>
-        <w:t xml:space="preserve">specific oral evaluation record to match up with the condition. </w:t>
-      </w:r>
-    </w:p>
-    <w:p>
-      <w:r>
-        <w:t xml:space="preserve">## </w:t>
-      </w:r>
-      <w:r>
-        <w:t>So, use the</w:t>
-      </w:r>
-      <w:r>
-        <w:t xml:space="preserve"> </w:t>
-      </w:r>
-      <w:r>
-        <w:t xml:space="preserve">general class :Oral Evaluation for the </w:t>
-      </w:r>
-      <w:r>
-        <w:rPr>
-          <w:i/>
-        </w:rPr>
-        <w:t>:evaluation</w:t>
-      </w:r>
-      <w:r>
-        <w:t>.</w:t>
-      </w:r>
-    </w:p>
-    <w:p>
-      <w:r>
-        <w:rPr>
-          <w:i/>
-        </w:rPr>
-        <w:t>:</w:t>
-      </w:r>
-      <w:r>
-        <w:rPr>
-          <w:i/>
-        </w:rPr>
-        <w:t xml:space="preserve">visit </w:t>
-      </w:r>
-      <w:r>
-        <w:rPr>
-          <w:b/>
-        </w:rPr>
-        <w:t xml:space="preserve">rdf:type </w:t>
-      </w:r>
-      <w:r>
-        <w:t>:</w:t>
-      </w:r>
-      <w:r>
-        <w:t>Dental Visit</w:t>
-      </w:r>
-    </w:p>
-    <w:p>
-      <w:r>
-        <w:rPr>
-          <w:i/>
-        </w:rPr>
-        <w:t>:</w:t>
-      </w:r>
-      <w:r>
-        <w:rPr>
-          <w:i/>
-        </w:rPr>
-        <w:t>evaluation</w:t>
-      </w:r>
-      <w:r>
-        <w:rPr>
-          <w:i/>
-        </w:rPr>
-        <w:t xml:space="preserve"> </w:t>
-      </w:r>
-      <w:r>
-        <w:rPr>
-          <w:b/>
-        </w:rPr>
-        <w:t>rdf:type</w:t>
-      </w:r>
-      <w:r>
-        <w:rPr>
-          <w:b/>
-        </w:rPr>
-        <w:t xml:space="preserve"> </w:t>
-      </w:r>
-      <w:r>
-        <w:t>:</w:t>
-      </w:r>
-      <w:r>
-        <w:t>Oral Evaluation</w:t>
-      </w:r>
-    </w:p>
-    <w:p>
-      <w:pPr>
-        <w:rPr>
-          <w:i/>
-        </w:rPr>
-      </w:pPr>
-      <w:r>
-        <w:rPr>
-          <w:i/>
-        </w:rPr>
-        <w:t>:</w:t>
-      </w:r>
-      <w:r>
-        <w:rPr>
-          <w:i/>
-        </w:rPr>
-        <w:t>evaluation</w:t>
-      </w:r>
-      <w:r>
-        <w:rPr>
-          <w:i/>
-        </w:rPr>
-        <w:t xml:space="preserve"> </w:t>
-      </w:r>
-      <w:r>
-        <w:rPr>
-          <w:b/>
-        </w:rPr>
-        <w:t xml:space="preserve">part of </w:t>
-      </w:r>
-      <w:r>
-        <w:rPr>
-          <w:i/>
-        </w:rPr>
-        <w:t>:</w:t>
-      </w:r>
-      <w:r>
-        <w:rPr>
-          <w:i/>
-        </w:rPr>
-        <w:t>visit</w:t>
-      </w:r>
-    </w:p>
-    <w:p>
-      <w:r>
-        <w:rPr>
-          <w:i/>
-        </w:rPr>
-        <w:t>:</w:t>
-      </w:r>
-      <w:r>
-        <w:rPr>
-          <w:i/>
-        </w:rPr>
-        <w:t>evaluation</w:t>
-      </w:r>
-      <w:r>
-        <w:rPr>
-          <w:i/>
-        </w:rPr>
-        <w:t xml:space="preserve"> </w:t>
-      </w:r>
-      <w:r>
-        <w:rPr>
-          <w:b/>
-        </w:rPr>
-        <w:t xml:space="preserve">occurrence date </w:t>
-      </w:r>
-      <w:r>
-        <w:t>&lt;xsd:dateTime&gt;</w:t>
-      </w:r>
-      <w:r>
-        <w:t xml:space="preserve"> </w:t>
-      </w:r>
-    </w:p>
-    <w:p>
-      <w:r>
-        <w:rPr>
-          <w:i/>
-        </w:rPr>
-        <w:t xml:space="preserve">:finding </w:t>
-      </w:r>
-      <w:r>
-        <w:rPr>
-          <w:b/>
-        </w:rPr>
-        <w:t xml:space="preserve">occurrence date </w:t>
-      </w:r>
-      <w:r>
-        <w:t xml:space="preserve">&lt;xsd:dateTime&gt; </w:t>
-      </w:r>
-    </w:p>
-    <w:p>
-      <w:pPr>
-        <w:rPr>
-          <w:i/>
-        </w:rPr>
-      </w:pPr>
+      <w:r>
+        <w:rPr>
+          <w:i/>
+        </w:rPr>
+        <w:t xml:space="preserve"> </w:t>
+      </w:r>
+      <w:r>
+        <w:t># if no surface info, may have to be about the tooth</w:t>
+      </w:r>
       <w:bookmarkStart w:id="0" w:name="_GoBack"/>
       <w:bookmarkEnd w:id="0"/>
+    </w:p>
+    <w:p>
+      <w:pPr>
+        <w:rPr>
+          <w:i/>
+        </w:rPr>
+      </w:pPr>
+    </w:p>
+    <w:p>
+      <w:pPr>
+        <w:rPr>
+          <w:b/>
+        </w:rPr>
+      </w:pPr>
+      <w:r>
+        <w:rPr>
+          <w:b/>
+          <w:i/>
+        </w:rPr>
+        <w:t xml:space="preserve">- </w:t>
+      </w:r>
+      <w:r>
+        <w:rPr>
+          <w:b/>
+        </w:rPr>
+        <w:t>De</w:t>
+      </w:r>
+      <w:r>
+        <w:rPr>
+          <w:b/>
+        </w:rPr>
+        <w:t>clare evaluation</w:t>
+      </w:r>
+      <w:r>
+        <w:rPr>
+          <w:b/>
+        </w:rPr>
+        <w:t xml:space="preserve">, </w:t>
+      </w:r>
+      <w:r>
+        <w:rPr>
+          <w:b/>
+        </w:rPr>
+        <w:t>when it occurred</w:t>
+      </w:r>
+      <w:r>
+        <w:rPr>
+          <w:b/>
+        </w:rPr>
+        <w:t>, and the</w:t>
+      </w:r>
+      <w:r>
+        <w:rPr>
+          <w:b/>
+        </w:rPr>
+        <w:t xml:space="preserve"> visit it is part of</w:t>
+      </w:r>
+    </w:p>
+    <w:p>
+      <w:r>
+        <w:t>## In Eaglesoft, all we know is the date the condition is entered</w:t>
+      </w:r>
+      <w:r>
+        <w:t xml:space="preserve"> (i.e. date_entered)</w:t>
+      </w:r>
+      <w:r>
+        <w:t xml:space="preserve">. </w:t>
+      </w:r>
+    </w:p>
+    <w:p>
+      <w:r>
+        <w:t xml:space="preserve">## </w:t>
+      </w:r>
+      <w:r>
+        <w:t xml:space="preserve">We do </w:t>
+      </w:r>
+      <w:r>
+        <w:rPr>
+          <w:b/>
+        </w:rPr>
+        <w:t>not</w:t>
+      </w:r>
+      <w:r>
+        <w:t xml:space="preserve"> have a</w:t>
+      </w:r>
+      <w:r>
+        <w:t xml:space="preserve"> </w:t>
+      </w:r>
+      <w:r>
+        <w:t xml:space="preserve">specific oral evaluation record to match up with the condition. </w:t>
+      </w:r>
+    </w:p>
+    <w:p>
+      <w:r>
+        <w:t xml:space="preserve">## </w:t>
+      </w:r>
+      <w:r>
+        <w:t>So, use the</w:t>
+      </w:r>
+      <w:r>
+        <w:t xml:space="preserve"> </w:t>
+      </w:r>
+      <w:r>
+        <w:t xml:space="preserve">general class :Oral Evaluation for the </w:t>
+      </w:r>
+      <w:r>
+        <w:rPr>
+          <w:i/>
+        </w:rPr>
+        <w:t>:evaluation</w:t>
+      </w:r>
+      <w:r>
+        <w:t>.</w:t>
+      </w:r>
+    </w:p>
+    <w:p>
+      <w:r>
+        <w:rPr>
+          <w:i/>
+        </w:rPr>
+        <w:t>:</w:t>
+      </w:r>
+      <w:r>
+        <w:rPr>
+          <w:i/>
+        </w:rPr>
+        <w:t xml:space="preserve">visit </w:t>
+      </w:r>
+      <w:r>
+        <w:rPr>
+          <w:b/>
+        </w:rPr>
+        <w:t xml:space="preserve">rdf:type </w:t>
+      </w:r>
+      <w:r>
+        <w:t>:</w:t>
+      </w:r>
+      <w:r>
+        <w:t>Dental Visit</w:t>
+      </w:r>
+    </w:p>
+    <w:p>
+      <w:r>
+        <w:rPr>
+          <w:i/>
+        </w:rPr>
+        <w:t>:</w:t>
+      </w:r>
+      <w:r>
+        <w:rPr>
+          <w:i/>
+        </w:rPr>
+        <w:t>evaluation</w:t>
+      </w:r>
+      <w:r>
+        <w:rPr>
+          <w:i/>
+        </w:rPr>
+        <w:t xml:space="preserve"> </w:t>
+      </w:r>
+      <w:r>
+        <w:rPr>
+          <w:b/>
+        </w:rPr>
+        <w:t>rdf:type</w:t>
+      </w:r>
+      <w:r>
+        <w:rPr>
+          <w:b/>
+        </w:rPr>
+        <w:t xml:space="preserve"> </w:t>
+      </w:r>
+      <w:r>
+        <w:t>:</w:t>
+      </w:r>
+      <w:r>
+        <w:t>Oral Evaluation</w:t>
+      </w:r>
+    </w:p>
+    <w:p>
+      <w:pPr>
+        <w:rPr>
+          <w:i/>
+        </w:rPr>
+      </w:pPr>
+      <w:r>
+        <w:rPr>
+          <w:i/>
+        </w:rPr>
+        <w:t>:</w:t>
+      </w:r>
+      <w:r>
+        <w:rPr>
+          <w:i/>
+        </w:rPr>
+        <w:t>evaluation</w:t>
+      </w:r>
+      <w:r>
+        <w:rPr>
+          <w:i/>
+        </w:rPr>
+        <w:t xml:space="preserve"> </w:t>
+      </w:r>
+      <w:r>
+        <w:rPr>
+          <w:b/>
+        </w:rPr>
+        <w:t xml:space="preserve">part of </w:t>
+      </w:r>
+      <w:r>
+        <w:rPr>
+          <w:i/>
+        </w:rPr>
+        <w:t>:</w:t>
+      </w:r>
+      <w:r>
+        <w:rPr>
+          <w:i/>
+        </w:rPr>
+        <w:t>visit</w:t>
+      </w:r>
+    </w:p>
+    <w:p>
+      <w:r>
+        <w:rPr>
+          <w:i/>
+        </w:rPr>
+        <w:t>:</w:t>
+      </w:r>
+      <w:r>
+        <w:rPr>
+          <w:i/>
+        </w:rPr>
+        <w:t>evaluation</w:t>
+      </w:r>
+      <w:r>
+        <w:rPr>
+          <w:i/>
+        </w:rPr>
+        <w:t xml:space="preserve"> </w:t>
+      </w:r>
+      <w:r>
+        <w:rPr>
+          <w:b/>
+        </w:rPr>
+        <w:t xml:space="preserve">occurrence date </w:t>
+      </w:r>
+      <w:r>
+        <w:t>&lt;xsd:dateTime&gt;</w:t>
+      </w:r>
+      <w:r>
+        <w:t xml:space="preserve"> </w:t>
+      </w:r>
+    </w:p>
+    <w:p>
+      <w:r>
+        <w:rPr>
+          <w:i/>
+        </w:rPr>
+        <w:t xml:space="preserve">:finding </w:t>
+      </w:r>
+      <w:r>
+        <w:rPr>
+          <w:b/>
+        </w:rPr>
+        <w:t xml:space="preserve">occurrence date </w:t>
+      </w:r>
+      <w:r>
+        <w:t xml:space="preserve">&lt;xsd:dateTime&gt; </w:t>
+      </w:r>
+    </w:p>
+    <w:p>
+      <w:pPr>
+        <w:rPr>
+          <w:i/>
+        </w:rPr>
+      </w:pPr>
     </w:p>
     <w:p>
       <w:pPr>
@@ -1195,7 +1247,7 @@
   <w:style w:type="paragraph" w:default="1" w:styleId="Normal">
     <w:name w:val="Normal"/>
     <w:qFormat/>
-    <w:rsid w:val="005F2FF3"/>
+    <w:rsid w:val="004329A0"/>
   </w:style>
   <w:style w:type="character" w:default="1" w:styleId="DefaultParagraphFont">
     <w:name w:val="Default Paragraph Font"/>
@@ -1393,7 +1445,7 @@
   <w:style w:type="paragraph" w:default="1" w:styleId="Normal">
     <w:name w:val="Normal"/>
     <w:qFormat/>
-    <w:rsid w:val="005F2FF3"/>
+    <w:rsid w:val="004329A0"/>
   </w:style>
   <w:style w:type="character" w:default="1" w:styleId="DefaultParagraphFont">
     <w:name w:val="Default Paragraph Font"/>

</xml_diff>